<commit_message>
Update My CV links
</commit_message>
<xml_diff>
--- a/AliMorabihResumeENG.docx
+++ b/AliMorabihResumeENG.docx
@@ -82,6 +82,16 @@
             <w:r>
               <w:br/>
             </w:r>
+            <w:r>
+              <w:t>www.linkedin.com/in/ali-morabih/</w:t>
+            </w:r>
+          </w:p>
+          <w:p>
+            <w:pPr>
+              <w:pStyle w:val="ContactInfo"/>
+              <w:spacing w:before="100" w:beforeAutospacing="1"/>
+              <w:jc w:val="center"/>
+            </w:pPr>
             <w:r>
               <w:t>www.alimorabih.com</w:t>
             </w:r>
@@ -685,7 +695,6 @@
         <w:showingPlcHdr/>
         <w15:appearance w15:val="hidden"/>
       </w:sdtPr>
-      <w:sdtEndPr/>
       <w:sdtContent>
         <w:p>
           <w:pPr>
@@ -1465,7 +1474,6 @@
         <w:showingPlcHdr/>
         <w15:appearance w15:val="hidden"/>
       </w:sdtPr>
-      <w:sdtEndPr/>
       <w:sdtContent>
         <w:p>
           <w:pPr>
@@ -28724,6 +28732,7 @@
   </w:compat>
   <w:rsids>
     <w:rsidRoot w:val="004B6711"/>
+    <w:rsid w:val="000F4A6B"/>
     <w:rsid w:val="004B6711"/>
     <w:rsid w:val="009C3505"/>
   </w:rsids>
@@ -29465,6 +29474,10 @@
 </file>
 
 <file path=customXml/item1.xml><?xml version="1.0" encoding="utf-8"?>
+<b:Sources xmlns:b="http://schemas.openxmlformats.org/officeDocument/2006/bibliography" xmlns="http://schemas.openxmlformats.org/officeDocument/2006/bibliography" SelectedStyle="\APASixthEditionOfficeOnline.xsl" StyleName="APA" Version="6"/>
+</file>
+
+<file path=customXml/item2.xml><?xml version="1.0" encoding="utf-8"?>
 <?mso-contentType ?>
 <FormTemplates xmlns="http://schemas.microsoft.com/sharepoint/v3/contenttype/forms">
   <Display>DocumentLibraryForm</Display>
@@ -29473,11 +29486,18 @@
 </FormTemplates>
 </file>
 
-<file path=customXml/item2.xml><?xml version="1.0" encoding="utf-8"?>
-<b:Sources xmlns:b="http://schemas.openxmlformats.org/officeDocument/2006/bibliography" xmlns="http://schemas.openxmlformats.org/officeDocument/2006/bibliography" SelectedStyle="\APASixthEditionOfficeOnline.xsl" StyleName="APA" Version="6"/>
+<file path=customXml/item3.xml><?xml version="1.0" encoding="utf-8"?>
+<p:properties xmlns:p="http://schemas.microsoft.com/office/2006/metadata/properties" xmlns:xsi="http://www.w3.org/2001/XMLSchema-instance" xmlns:pc="http://schemas.microsoft.com/office/infopath/2007/PartnerControls">
+  <documentManagement>
+    <VSO_x0020_item_x0020_id xmlns="40262f94-9f35-4ac3-9a90-690165a166b7" xsi:nil="true"/>
+    <Assetid_x0020_ xmlns="40262f94-9f35-4ac3-9a90-690165a166b7" xsi:nil="true"/>
+    <Item_x0020_Details xmlns="40262f94-9f35-4ac3-9a90-690165a166b7" xsi:nil="true"/>
+    <Template_x0020_details xmlns="40262f94-9f35-4ac3-9a90-690165a166b7" xsi:nil="true"/>
+  </documentManagement>
+</p:properties>
 </file>
 
-<file path=customXml/item3.xml><?xml version="1.0" encoding="utf-8"?>
+<file path=customXml/item4.xml><?xml version="1.0" encoding="utf-8"?>
 <ct:contentTypeSchema xmlns:ct="http://schemas.microsoft.com/office/2006/metadata/contentType" xmlns:ma="http://schemas.microsoft.com/office/2006/metadata/properties/metaAttributes" ct:_="" ma:_="" ma:contentTypeName="Document" ma:contentTypeID="0x010100AA3F7D94069FF64A86F7DFF56D60E3BE" ma:contentTypeVersion="6" ma:contentTypeDescription="Create a new document." ma:contentTypeScope="" ma:versionID="c32302c77d4085ecf495bdddb7f5e889">
   <xsd:schema xmlns:xsd="http://www.w3.org/2001/XMLSchema" xmlns:xs="http://www.w3.org/2001/XMLSchema" xmlns:p="http://schemas.microsoft.com/office/2006/metadata/properties" xmlns:ns2="a4f35948-e619-41b3-aa29-22878b09cfd2" xmlns:ns3="40262f94-9f35-4ac3-9a90-690165a166b7" targetNamespace="http://schemas.microsoft.com/office/2006/metadata/properties" ma:root="true" ma:fieldsID="4ab5ae46be95f9d0be6107e8200be7a2" ns2:_="" ns3:_="">
     <xsd:import namespace="a4f35948-e619-41b3-aa29-22878b09cfd2"/>
@@ -29658,18 +29678,15 @@
 </ct:contentTypeSchema>
 </file>
 
-<file path=customXml/item4.xml><?xml version="1.0" encoding="utf-8"?>
-<p:properties xmlns:p="http://schemas.microsoft.com/office/2006/metadata/properties" xmlns:xsi="http://www.w3.org/2001/XMLSchema-instance" xmlns:pc="http://schemas.microsoft.com/office/infopath/2007/PartnerControls">
-  <documentManagement>
-    <VSO_x0020_item_x0020_id xmlns="40262f94-9f35-4ac3-9a90-690165a166b7" xsi:nil="true"/>
-    <Assetid_x0020_ xmlns="40262f94-9f35-4ac3-9a90-690165a166b7" xsi:nil="true"/>
-    <Item_x0020_Details xmlns="40262f94-9f35-4ac3-9a90-690165a166b7" xsi:nil="true"/>
-    <Template_x0020_details xmlns="40262f94-9f35-4ac3-9a90-690165a166b7" xsi:nil="true"/>
-  </documentManagement>
-</p:properties>
+<file path=customXml/itemProps1.xml><?xml version="1.0" encoding="utf-8"?>
+<ds:datastoreItem xmlns:ds="http://schemas.openxmlformats.org/officeDocument/2006/customXml" ds:itemID="{7DF623E3-999E-4D23-9CD8-3D564D666C58}">
+  <ds:schemaRefs>
+    <ds:schemaRef ds:uri="http://schemas.openxmlformats.org/officeDocument/2006/bibliography"/>
+  </ds:schemaRefs>
+</ds:datastoreItem>
 </file>
 
-<file path=customXml/itemProps1.xml><?xml version="1.0" encoding="utf-8"?>
+<file path=customXml/itemProps2.xml><?xml version="1.0" encoding="utf-8"?>
 <ds:datastoreItem xmlns:ds="http://schemas.openxmlformats.org/officeDocument/2006/customXml" ds:itemID="{9C73A5C2-F7B1-4844-B3EF-33B7D0853518}">
   <ds:schemaRefs>
     <ds:schemaRef ds:uri="http://schemas.microsoft.com/sharepoint/v3/contenttype/forms"/>
@@ -29677,15 +29694,17 @@
 </ds:datastoreItem>
 </file>
 
-<file path=customXml/itemProps2.xml><?xml version="1.0" encoding="utf-8"?>
-<ds:datastoreItem xmlns:ds="http://schemas.openxmlformats.org/officeDocument/2006/customXml" ds:itemID="{7DF623E3-999E-4D23-9CD8-3D564D666C58}">
+<file path=customXml/itemProps3.xml><?xml version="1.0" encoding="utf-8"?>
+<ds:datastoreItem xmlns:ds="http://schemas.openxmlformats.org/officeDocument/2006/customXml" ds:itemID="{B10A99BC-CF1C-4A2A-90F1-837BE596B6DA}">
   <ds:schemaRefs>
-    <ds:schemaRef ds:uri="http://schemas.openxmlformats.org/officeDocument/2006/bibliography"/>
+    <ds:schemaRef ds:uri="http://schemas.microsoft.com/office/2006/metadata/properties"/>
+    <ds:schemaRef ds:uri="http://schemas.microsoft.com/office/infopath/2007/PartnerControls"/>
+    <ds:schemaRef ds:uri="40262f94-9f35-4ac3-9a90-690165a166b7"/>
   </ds:schemaRefs>
 </ds:datastoreItem>
 </file>
 
-<file path=customXml/itemProps3.xml><?xml version="1.0" encoding="utf-8"?>
+<file path=customXml/itemProps4.xml><?xml version="1.0" encoding="utf-8"?>
 <ds:datastoreItem xmlns:ds="http://schemas.openxmlformats.org/officeDocument/2006/customXml" ds:itemID="{49AB8320-892F-4E54-AE4B-E22BD0EB0775}">
   <ds:schemaRefs>
     <ds:schemaRef ds:uri="http://schemas.microsoft.com/office/2006/metadata/contentType"/>
@@ -29702,21 +29721,4 @@
     <ds:schemaRef ds:uri="http://schemas.microsoft.com/internal/obd"/>
   </ds:schemaRefs>
 </ds:datastoreItem>
-</file>
-
-<file path=customXml/itemProps4.xml><?xml version="1.0" encoding="utf-8"?>
-<ds:datastoreItem xmlns:ds="http://schemas.openxmlformats.org/officeDocument/2006/customXml" ds:itemID="{B10A99BC-CF1C-4A2A-90F1-837BE596B6DA}">
-  <ds:schemaRefs>
-    <ds:schemaRef ds:uri="http://purl.org/dc/terms/"/>
-    <ds:schemaRef ds:uri="http://schemas.openxmlformats.org/package/2006/metadata/core-properties"/>
-    <ds:schemaRef ds:uri="http://purl.org/dc/dcmitype/"/>
-    <ds:schemaRef ds:uri="http://schemas.microsoft.com/office/infopath/2007/PartnerControls"/>
-    <ds:schemaRef ds:uri="http://schemas.microsoft.com/office/2006/documentManagement/types"/>
-    <ds:schemaRef ds:uri="http://schemas.microsoft.com/office/2006/metadata/properties"/>
-    <ds:schemaRef ds:uri="40262f94-9f35-4ac3-9a90-690165a166b7"/>
-    <ds:schemaRef ds:uri="a4f35948-e619-41b3-aa29-22878b09cfd2"/>
-    <ds:schemaRef ds:uri="http://www.w3.org/XML/1998/namespace"/>
-    <ds:schemaRef ds:uri="http://purl.org/dc/elements/1.1/"/>
-  </ds:schemaRefs>
-</ds:datastoreItem>
 </file>
</xml_diff>

<commit_message>
Update CV by Modifying the Education part
</commit_message>
<xml_diff>
--- a/AliMorabihResumeENG.docx
+++ b/AliMorabihResumeENG.docx
@@ -1492,7 +1492,13 @@
         <w:contextualSpacing/>
       </w:pPr>
       <w:r>
-        <w:t xml:space="preserve">2022     Bachelor of Computing </w:t>
+        <w:t>2022     Bachelor of Computing</w:t>
+      </w:r>
+      <w:r>
+        <w:t>,</w:t>
+      </w:r>
+      <w:r>
+        <w:t xml:space="preserve"> </w:t>
       </w:r>
       <w:r>
         <w:t>Edinburgh Napier University</w:t>
@@ -1545,7 +1551,13 @@
       </w:r>
       <w:r>
         <w:tab/>
-        <w:t>College diploma in Computer Science,</w:t>
+        <w:t xml:space="preserve">College </w:t>
+      </w:r>
+      <w:r>
+        <w:t>D</w:t>
+      </w:r>
+      <w:r>
+        <w:t>iploma in Computer Science,</w:t>
       </w:r>
       <w:r>
         <w:t xml:space="preserve"> </w:t>
@@ -29473,6 +29485,19 @@
 </file>
 
 <file path=customXml/item1.xml><?xml version="1.0" encoding="utf-8"?>
+<?mso-contentType ?>
+<FormTemplates xmlns="http://schemas.microsoft.com/sharepoint/v3/contenttype/forms">
+  <Display>DocumentLibraryForm</Display>
+  <Edit>DocumentLibraryForm</Edit>
+  <New>DocumentLibraryForm</New>
+</FormTemplates>
+</file>
+
+<file path=customXml/item2.xml><?xml version="1.0" encoding="utf-8"?>
+<b:Sources xmlns:b="http://schemas.openxmlformats.org/officeDocument/2006/bibliography" xmlns="http://schemas.openxmlformats.org/officeDocument/2006/bibliography" SelectedStyle="\APASixthEditionOfficeOnline.xsl" StyleName="APA" Version="6"/>
+</file>
+
+<file path=customXml/item3.xml><?xml version="1.0" encoding="utf-8"?>
 <ct:contentTypeSchema xmlns:ct="http://schemas.microsoft.com/office/2006/metadata/contentType" xmlns:ma="http://schemas.microsoft.com/office/2006/metadata/properties/metaAttributes" ct:_="" ma:_="" ma:contentTypeName="Document" ma:contentTypeID="0x010100AA3F7D94069FF64A86F7DFF56D60E3BE" ma:contentTypeVersion="6" ma:contentTypeDescription="Create a new document." ma:contentTypeScope="" ma:versionID="c32302c77d4085ecf495bdddb7f5e889">
   <xsd:schema xmlns:xsd="http://www.w3.org/2001/XMLSchema" xmlns:xs="http://www.w3.org/2001/XMLSchema" xmlns:p="http://schemas.microsoft.com/office/2006/metadata/properties" xmlns:ns2="a4f35948-e619-41b3-aa29-22878b09cfd2" xmlns:ns3="40262f94-9f35-4ac3-9a90-690165a166b7" targetNamespace="http://schemas.microsoft.com/office/2006/metadata/properties" ma:root="true" ma:fieldsID="4ab5ae46be95f9d0be6107e8200be7a2" ns2:_="" ns3:_="">
     <xsd:import namespace="a4f35948-e619-41b3-aa29-22878b09cfd2"/>
@@ -29653,19 +29678,6 @@
 </ct:contentTypeSchema>
 </file>
 
-<file path=customXml/item2.xml><?xml version="1.0" encoding="utf-8"?>
-<b:Sources xmlns:b="http://schemas.openxmlformats.org/officeDocument/2006/bibliography" xmlns="http://schemas.openxmlformats.org/officeDocument/2006/bibliography" SelectedStyle="\APASixthEditionOfficeOnline.xsl" StyleName="APA" Version="6"/>
-</file>
-
-<file path=customXml/item3.xml><?xml version="1.0" encoding="utf-8"?>
-<?mso-contentType ?>
-<FormTemplates xmlns="http://schemas.microsoft.com/sharepoint/v3/contenttype/forms">
-  <Display>DocumentLibraryForm</Display>
-  <Edit>DocumentLibraryForm</Edit>
-  <New>DocumentLibraryForm</New>
-</FormTemplates>
-</file>
-
 <file path=customXml/item4.xml><?xml version="1.0" encoding="utf-8"?>
 <p:properties xmlns:p="http://schemas.microsoft.com/office/2006/metadata/properties" xmlns:xsi="http://www.w3.org/2001/XMLSchema-instance" xmlns:pc="http://schemas.microsoft.com/office/infopath/2007/PartnerControls">
   <documentManagement>
@@ -29678,6 +29690,22 @@
 </file>
 
 <file path=customXml/itemProps1.xml><?xml version="1.0" encoding="utf-8"?>
+<ds:datastoreItem xmlns:ds="http://schemas.openxmlformats.org/officeDocument/2006/customXml" ds:itemID="{9C73A5C2-F7B1-4844-B3EF-33B7D0853518}">
+  <ds:schemaRefs>
+    <ds:schemaRef ds:uri="http://schemas.microsoft.com/sharepoint/v3/contenttype/forms"/>
+  </ds:schemaRefs>
+</ds:datastoreItem>
+</file>
+
+<file path=customXml/itemProps2.xml><?xml version="1.0" encoding="utf-8"?>
+<ds:datastoreItem xmlns:ds="http://schemas.openxmlformats.org/officeDocument/2006/customXml" ds:itemID="{7DF623E3-999E-4D23-9CD8-3D564D666C58}">
+  <ds:schemaRefs>
+    <ds:schemaRef ds:uri="http://schemas.openxmlformats.org/officeDocument/2006/bibliography"/>
+  </ds:schemaRefs>
+</ds:datastoreItem>
+</file>
+
+<file path=customXml/itemProps3.xml><?xml version="1.0" encoding="utf-8"?>
 <ds:datastoreItem xmlns:ds="http://schemas.openxmlformats.org/officeDocument/2006/customXml" ds:itemID="{49AB8320-892F-4E54-AE4B-E22BD0EB0775}">
   <ds:schemaRefs>
     <ds:schemaRef ds:uri="http://schemas.microsoft.com/office/2006/metadata/contentType"/>
@@ -29696,22 +29724,6 @@
 </ds:datastoreItem>
 </file>
 
-<file path=customXml/itemProps2.xml><?xml version="1.0" encoding="utf-8"?>
-<ds:datastoreItem xmlns:ds="http://schemas.openxmlformats.org/officeDocument/2006/customXml" ds:itemID="{7DF623E3-999E-4D23-9CD8-3D564D666C58}">
-  <ds:schemaRefs>
-    <ds:schemaRef ds:uri="http://schemas.openxmlformats.org/officeDocument/2006/bibliography"/>
-  </ds:schemaRefs>
-</ds:datastoreItem>
-</file>
-
-<file path=customXml/itemProps3.xml><?xml version="1.0" encoding="utf-8"?>
-<ds:datastoreItem xmlns:ds="http://schemas.openxmlformats.org/officeDocument/2006/customXml" ds:itemID="{9C73A5C2-F7B1-4844-B3EF-33B7D0853518}">
-  <ds:schemaRefs>
-    <ds:schemaRef ds:uri="http://schemas.microsoft.com/sharepoint/v3/contenttype/forms"/>
-  </ds:schemaRefs>
-</ds:datastoreItem>
-</file>
-
 <file path=customXml/itemProps4.xml><?xml version="1.0" encoding="utf-8"?>
 <ds:datastoreItem xmlns:ds="http://schemas.openxmlformats.org/officeDocument/2006/customXml" ds:itemID="{B10A99BC-CF1C-4A2A-90F1-837BE596B6DA}">
   <ds:schemaRefs>

</xml_diff>

<commit_message>
Update the file CV to PDF
</commit_message>
<xml_diff>
--- a/AliMorabihResumeENG.docx
+++ b/AliMorabihResumeENG.docx
@@ -107,7 +107,7 @@
     <w:tbl>
       <w:tblPr>
         <w:tblStyle w:val="ResumeTable"/>
-        <w:tblW w:w="9540" w:type="dxa"/>
+        <w:tblW w:w="9715" w:type="dxa"/>
         <w:tblLayout w:type="fixed"/>
         <w:tblCellMar>
           <w:top w:w="0" w:type="dxa"/>
@@ -116,7 +116,7 @@
         <w:tblDescription w:val="Skills and Abilities table"/>
       </w:tblPr>
       <w:tblGrid>
-        <w:gridCol w:w="1800"/>
+        <w:gridCol w:w="1975"/>
         <w:gridCol w:w="7740"/>
       </w:tblGrid>
       <w:tr>
@@ -126,7 +126,15 @@
         </w:trPr>
         <w:tc>
           <w:tcPr>
-            <w:tcW w:w="1800" w:type="dxa"/>
+            <w:tcW w:w="1975" w:type="dxa"/>
+            <w:tcBorders>
+              <w:top w:val="none" w:sz="0" w:space="0" w:color="auto"/>
+              <w:left w:val="none" w:sz="0" w:space="0" w:color="auto"/>
+              <w:bottom w:val="none" w:sz="0" w:space="0" w:color="auto"/>
+              <w:right w:val="none" w:sz="0" w:space="0" w:color="auto"/>
+              <w:tl2br w:val="none" w:sz="0" w:space="0" w:color="auto"/>
+              <w:tr2bl w:val="none" w:sz="0" w:space="0" w:color="auto"/>
+            </w:tcBorders>
           </w:tcPr>
           <w:p>
             <w:pPr>
@@ -144,9 +152,6 @@
               <w:contextualSpacing/>
             </w:pPr>
             <w:r>
-              <w:t xml:space="preserve">Effective </w:t>
-            </w:r>
-            <w:r>
               <w:t xml:space="preserve">Communication   </w:t>
             </w:r>
           </w:p>
@@ -154,6 +159,14 @@
         <w:tc>
           <w:tcPr>
             <w:tcW w:w="7740" w:type="dxa"/>
+            <w:tcBorders>
+              <w:top w:val="none" w:sz="0" w:space="0" w:color="auto"/>
+              <w:left w:val="none" w:sz="0" w:space="0" w:color="auto"/>
+              <w:bottom w:val="none" w:sz="0" w:space="0" w:color="auto"/>
+              <w:right w:val="none" w:sz="0" w:space="0" w:color="auto"/>
+              <w:tl2br w:val="none" w:sz="0" w:space="0" w:color="auto"/>
+              <w:tr2bl w:val="none" w:sz="0" w:space="0" w:color="auto"/>
+            </w:tcBorders>
           </w:tcPr>
           <w:p>
             <w:pPr>
@@ -161,25 +174,6 @@
               <w:ind w:right="0"/>
               <w:contextualSpacing/>
             </w:pPr>
-          </w:p>
-          <w:p>
-            <w:pPr>
-              <w:spacing w:before="100" w:beforeAutospacing="1" w:after="0"/>
-              <w:ind w:right="0"/>
-              <w:contextualSpacing/>
-            </w:pPr>
-            <w:r>
-              <w:t>Maintain and improv</w:t>
-            </w:r>
-            <w:r>
-              <w:t>e</w:t>
-            </w:r>
-            <w:r>
-              <w:t xml:space="preserve"> client </w:t>
-            </w:r>
-            <w:r>
-              <w:t>relationships.</w:t>
-            </w:r>
           </w:p>
           <w:p>
             <w:pPr>
@@ -220,7 +214,15 @@
         </w:trPr>
         <w:tc>
           <w:tcPr>
-            <w:tcW w:w="1800" w:type="dxa"/>
+            <w:tcW w:w="1975" w:type="dxa"/>
+            <w:tcBorders>
+              <w:top w:val="none" w:sz="0" w:space="0" w:color="auto"/>
+              <w:left w:val="none" w:sz="0" w:space="0" w:color="auto"/>
+              <w:bottom w:val="none" w:sz="0" w:space="0" w:color="auto"/>
+              <w:right w:val="none" w:sz="0" w:space="0" w:color="auto"/>
+              <w:tl2br w:val="none" w:sz="0" w:space="0" w:color="auto"/>
+              <w:tr2bl w:val="none" w:sz="0" w:space="0" w:color="auto"/>
+            </w:tcBorders>
           </w:tcPr>
           <w:p>
             <w:pPr>
@@ -230,13 +232,21 @@
               <w:contextualSpacing/>
             </w:pPr>
             <w:r>
-              <w:t>Critical Thinking</w:t>
+              <w:t>Analytical skills</w:t>
             </w:r>
           </w:p>
         </w:tc>
         <w:tc>
           <w:tcPr>
             <w:tcW w:w="7740" w:type="dxa"/>
+            <w:tcBorders>
+              <w:top w:val="none" w:sz="0" w:space="0" w:color="auto"/>
+              <w:left w:val="none" w:sz="0" w:space="0" w:color="auto"/>
+              <w:bottom w:val="none" w:sz="0" w:space="0" w:color="auto"/>
+              <w:right w:val="none" w:sz="0" w:space="0" w:color="auto"/>
+              <w:tl2br w:val="none" w:sz="0" w:space="0" w:color="auto"/>
+              <w:tr2bl w:val="none" w:sz="0" w:space="0" w:color="auto"/>
+            </w:tcBorders>
           </w:tcPr>
           <w:p>
             <w:pPr>
@@ -245,28 +255,15 @@
               <w:contextualSpacing/>
             </w:pPr>
             <w:r>
-              <w:t>E</w:t>
+              <w:t>A</w:t>
             </w:r>
             <w:r>
-              <w:t>fficient</w:t>
-            </w:r>
-            <w:r>
-              <w:t xml:space="preserve"> troubleshooting</w:t>
+              <w:t>nalyze complex systems and data sets to identify problems, troubleshoot issues, and develop effective solutions.</w:t>
             </w:r>
           </w:p>
           <w:p>
             <w:pPr>
               <w:spacing w:before="100" w:beforeAutospacing="1" w:after="0"/>
-              <w:ind w:right="0"/>
-              <w:contextualSpacing/>
-            </w:pPr>
-            <w:r>
-              <w:t>Timely implementation of solutions</w:t>
-            </w:r>
-          </w:p>
-          <w:p>
-            <w:pPr>
-              <w:spacing w:before="100" w:beforeAutospacing="1" w:after="0" w:line="360" w:lineRule="auto"/>
               <w:ind w:right="0"/>
               <w:contextualSpacing/>
             </w:pPr>
@@ -280,7 +277,134 @@
         </w:trPr>
         <w:tc>
           <w:tcPr>
-            <w:tcW w:w="1800" w:type="dxa"/>
+            <w:tcW w:w="1975" w:type="dxa"/>
+            <w:tcBorders>
+              <w:top w:val="none" w:sz="0" w:space="0" w:color="auto"/>
+              <w:left w:val="none" w:sz="0" w:space="0" w:color="auto"/>
+              <w:bottom w:val="none" w:sz="0" w:space="0" w:color="auto"/>
+              <w:right w:val="none" w:sz="0" w:space="0" w:color="auto"/>
+              <w:tl2br w:val="none" w:sz="0" w:space="0" w:color="auto"/>
+              <w:tr2bl w:val="none" w:sz="0" w:space="0" w:color="auto"/>
+            </w:tcBorders>
+          </w:tcPr>
+          <w:p>
+            <w:pPr>
+              <w:pStyle w:val="Date"/>
+              <w:spacing w:before="100" w:beforeAutospacing="1"/>
+              <w:ind w:right="0"/>
+              <w:contextualSpacing/>
+            </w:pPr>
+            <w:r>
+              <w:t>Adaptability</w:t>
+            </w:r>
+          </w:p>
+        </w:tc>
+        <w:tc>
+          <w:tcPr>
+            <w:tcW w:w="7740" w:type="dxa"/>
+            <w:tcBorders>
+              <w:top w:val="none" w:sz="0" w:space="0" w:color="auto"/>
+              <w:left w:val="none" w:sz="0" w:space="0" w:color="auto"/>
+              <w:bottom w:val="none" w:sz="0" w:space="0" w:color="auto"/>
+              <w:right w:val="none" w:sz="0" w:space="0" w:color="auto"/>
+              <w:tl2br w:val="none" w:sz="0" w:space="0" w:color="auto"/>
+              <w:tr2bl w:val="none" w:sz="0" w:space="0" w:color="auto"/>
+            </w:tcBorders>
+          </w:tcPr>
+          <w:p>
+            <w:pPr>
+              <w:spacing w:before="100" w:beforeAutospacing="1" w:after="0"/>
+              <w:ind w:right="0"/>
+              <w:contextualSpacing/>
+            </w:pPr>
+            <w:r>
+              <w:t>A</w:t>
+            </w:r>
+            <w:r>
+              <w:t>dapt to new technologies, software solutions, and processes quickly</w:t>
+            </w:r>
+            <w:r>
+              <w:t>.</w:t>
+            </w:r>
+          </w:p>
+        </w:tc>
+      </w:tr>
+      <w:tr>
+        <w:trPr>
+          <w:cnfStyle w:val="100000000000" w:firstRow="1" w:lastRow="0" w:firstColumn="0" w:lastColumn="0" w:oddVBand="0" w:evenVBand="0" w:oddHBand="0" w:evenHBand="0" w:firstRowFirstColumn="0" w:firstRowLastColumn="0" w:lastRowFirstColumn="0" w:lastRowLastColumn="0"/>
+          <w:tblHeader/>
+        </w:trPr>
+        <w:tc>
+          <w:tcPr>
+            <w:tcW w:w="1975" w:type="dxa"/>
+            <w:tcBorders>
+              <w:top w:val="none" w:sz="0" w:space="0" w:color="auto"/>
+              <w:left w:val="none" w:sz="0" w:space="0" w:color="auto"/>
+              <w:bottom w:val="none" w:sz="0" w:space="0" w:color="auto"/>
+              <w:right w:val="none" w:sz="0" w:space="0" w:color="auto"/>
+              <w:tl2br w:val="none" w:sz="0" w:space="0" w:color="auto"/>
+              <w:tr2bl w:val="none" w:sz="0" w:space="0" w:color="auto"/>
+            </w:tcBorders>
+          </w:tcPr>
+          <w:p>
+            <w:pPr>
+              <w:pStyle w:val="Date"/>
+              <w:spacing w:before="100" w:beforeAutospacing="1"/>
+              <w:ind w:right="0"/>
+              <w:contextualSpacing/>
+            </w:pPr>
+            <w:r>
+              <w:t>Continuous learning</w:t>
+            </w:r>
+          </w:p>
+        </w:tc>
+        <w:tc>
+          <w:tcPr>
+            <w:tcW w:w="7740" w:type="dxa"/>
+            <w:tcBorders>
+              <w:top w:val="none" w:sz="0" w:space="0" w:color="auto"/>
+              <w:left w:val="none" w:sz="0" w:space="0" w:color="auto"/>
+              <w:bottom w:val="none" w:sz="0" w:space="0" w:color="auto"/>
+              <w:right w:val="none" w:sz="0" w:space="0" w:color="auto"/>
+              <w:tl2br w:val="none" w:sz="0" w:space="0" w:color="auto"/>
+              <w:tr2bl w:val="none" w:sz="0" w:space="0" w:color="auto"/>
+            </w:tcBorders>
+          </w:tcPr>
+          <w:p>
+            <w:pPr>
+              <w:spacing w:before="100" w:beforeAutospacing="1" w:after="0"/>
+              <w:ind w:right="0"/>
+              <w:contextualSpacing/>
+            </w:pPr>
+            <w:r>
+              <w:t>Stay current with the latest technological developments.</w:t>
+            </w:r>
+          </w:p>
+          <w:p>
+            <w:pPr>
+              <w:spacing w:before="100" w:beforeAutospacing="1" w:after="0"/>
+              <w:ind w:right="0"/>
+              <w:contextualSpacing/>
+            </w:pPr>
+          </w:p>
+        </w:tc>
+      </w:tr>
+      <w:tr>
+        <w:trPr>
+          <w:cnfStyle w:val="100000000000" w:firstRow="1" w:lastRow="0" w:firstColumn="0" w:lastColumn="0" w:oddVBand="0" w:evenVBand="0" w:oddHBand="0" w:evenHBand="0" w:firstRowFirstColumn="0" w:firstRowLastColumn="0" w:lastRowFirstColumn="0" w:lastRowLastColumn="0"/>
+          <w:tblHeader/>
+        </w:trPr>
+        <w:tc>
+          <w:tcPr>
+            <w:tcW w:w="1975" w:type="dxa"/>
+            <w:tcBorders>
+              <w:top w:val="none" w:sz="0" w:space="0" w:color="auto"/>
+              <w:left w:val="none" w:sz="0" w:space="0" w:color="auto"/>
+              <w:bottom w:val="none" w:sz="0" w:space="0" w:color="auto"/>
+              <w:right w:val="none" w:sz="0" w:space="0" w:color="auto"/>
+              <w:tl2br w:val="none" w:sz="0" w:space="0" w:color="auto"/>
+              <w:tr2bl w:val="none" w:sz="0" w:space="0" w:color="auto"/>
+            </w:tcBorders>
           </w:tcPr>
           <w:p>
             <w:pPr>
@@ -297,6 +421,14 @@
         <w:tc>
           <w:tcPr>
             <w:tcW w:w="7740" w:type="dxa"/>
+            <w:tcBorders>
+              <w:top w:val="none" w:sz="0" w:space="0" w:color="auto"/>
+              <w:left w:val="none" w:sz="0" w:space="0" w:color="auto"/>
+              <w:bottom w:val="none" w:sz="0" w:space="0" w:color="auto"/>
+              <w:right w:val="none" w:sz="0" w:space="0" w:color="auto"/>
+              <w:tl2br w:val="none" w:sz="0" w:space="0" w:color="auto"/>
+              <w:tr2bl w:val="none" w:sz="0" w:space="0" w:color="auto"/>
+            </w:tcBorders>
           </w:tcPr>
           <w:p>
             <w:pPr>
@@ -366,13 +498,19 @@
               <w:t xml:space="preserve"> </w:t>
             </w:r>
             <w:r>
-              <w:t xml:space="preserve">Jupyter Notebook, Python, HTML, </w:t>
+              <w:t xml:space="preserve">Python, HTML, </w:t>
             </w:r>
             <w:r>
               <w:t xml:space="preserve">CSS, </w:t>
             </w:r>
             <w:r>
-              <w:t>PowerShell, Dockerfile</w:t>
+              <w:t xml:space="preserve">PowerShell, </w:t>
+            </w:r>
+            <w:r>
+              <w:t>Jupyter</w:t>
+            </w:r>
+            <w:r>
+              <w:t xml:space="preserve"> Notebook</w:t>
             </w:r>
             <w:r>
               <w:t>.</w:t>
@@ -480,7 +618,15 @@
         </w:trPr>
         <w:tc>
           <w:tcPr>
-            <w:tcW w:w="1800" w:type="dxa"/>
+            <w:tcW w:w="1975" w:type="dxa"/>
+            <w:tcBorders>
+              <w:top w:val="none" w:sz="0" w:space="0" w:color="auto"/>
+              <w:left w:val="none" w:sz="0" w:space="0" w:color="auto"/>
+              <w:bottom w:val="none" w:sz="0" w:space="0" w:color="auto"/>
+              <w:right w:val="none" w:sz="0" w:space="0" w:color="auto"/>
+              <w:tl2br w:val="none" w:sz="0" w:space="0" w:color="auto"/>
+              <w:tr2bl w:val="none" w:sz="0" w:space="0" w:color="auto"/>
+            </w:tcBorders>
           </w:tcPr>
           <w:p>
             <w:pPr>
@@ -494,6 +640,14 @@
         <w:tc>
           <w:tcPr>
             <w:tcW w:w="7740" w:type="dxa"/>
+            <w:tcBorders>
+              <w:top w:val="none" w:sz="0" w:space="0" w:color="auto"/>
+              <w:left w:val="none" w:sz="0" w:space="0" w:color="auto"/>
+              <w:bottom w:val="none" w:sz="0" w:space="0" w:color="auto"/>
+              <w:right w:val="none" w:sz="0" w:space="0" w:color="auto"/>
+              <w:tl2br w:val="none" w:sz="0" w:space="0" w:color="auto"/>
+              <w:tr2bl w:val="none" w:sz="0" w:space="0" w:color="auto"/>
+            </w:tcBorders>
           </w:tcPr>
           <w:p>
             <w:pPr>
@@ -508,13 +662,37 @@
               <w:rPr>
                 <w:u w:val="single"/>
               </w:rPr>
-              <w:t xml:space="preserve">Microsoft Azure cloud skills </w:t>
+              <w:t xml:space="preserve">Microsoft Azure </w:t>
             </w:r>
             <w:r>
               <w:rPr>
                 <w:u w:val="single"/>
               </w:rPr>
-              <w:t>Cloud:</w:t>
+              <w:t>C</w:t>
+            </w:r>
+            <w:r>
+              <w:rPr>
+                <w:u w:val="single"/>
+              </w:rPr>
+              <w:t xml:space="preserve">loud </w:t>
+            </w:r>
+            <w:r>
+              <w:rPr>
+                <w:u w:val="single"/>
+              </w:rPr>
+              <w:t>S</w:t>
+            </w:r>
+            <w:r>
+              <w:rPr>
+                <w:u w:val="single"/>
+              </w:rPr>
+              <w:t>kills</w:t>
+            </w:r>
+            <w:r>
+              <w:rPr>
+                <w:u w:val="single"/>
+              </w:rPr>
+              <w:t>:</w:t>
             </w:r>
           </w:p>
           <w:p>
@@ -533,7 +711,13 @@
               <w:t>C</w:t>
             </w:r>
             <w:r>
-              <w:t>reating and managing virtual machines in Azure</w:t>
+              <w:t xml:space="preserve">reating and managing virtual </w:t>
+            </w:r>
+            <w:r>
+              <w:t>M</w:t>
+            </w:r>
+            <w:r>
+              <w:t>achines in Azure</w:t>
             </w:r>
             <w:r>
               <w:t xml:space="preserve">, also </w:t>
@@ -551,7 +735,13 @@
               <w:t>zure Kubernetes service</w:t>
             </w:r>
             <w:r>
-              <w:t xml:space="preserve">, </w:t>
+              <w:t xml:space="preserve"> </w:t>
+            </w:r>
+            <w:r>
+              <w:t>&amp;</w:t>
+            </w:r>
+            <w:r>
+              <w:t xml:space="preserve"> </w:t>
             </w:r>
             <w:r>
               <w:t>Azure Web Apps</w:t>
@@ -780,19 +970,8 @@
             <w:r>
               <w:t>Troubleshooting technical issues and providing support to end-users</w:t>
             </w:r>
-          </w:p>
-          <w:p>
-            <w:pPr>
-              <w:pStyle w:val="ListParagraph"/>
-              <w:numPr>
-                <w:ilvl w:val="0"/>
-                <w:numId w:val="19"/>
-              </w:numPr>
-              <w:spacing w:after="0"/>
-              <w:ind w:right="0"/>
-            </w:pPr>
             <w:r>
-              <w:t>Analyzing business requirements and translating them into technical specifications for software development teams</w:t>
+              <w:t>.</w:t>
             </w:r>
           </w:p>
           <w:p>
@@ -807,6 +986,9 @@
             </w:pPr>
             <w:r>
               <w:t>Designing and implementing new systems, applications, and features</w:t>
+            </w:r>
+            <w:r>
+              <w:t>.</w:t>
             </w:r>
           </w:p>
           <w:p>
@@ -834,7 +1016,22 @@
               <w:ind w:right="0"/>
             </w:pPr>
             <w:r>
-              <w:t>Collaborating with other teams, such as project managers, software developers, and business analysts, to ensure successful project delivery.</w:t>
+              <w:t>Collaborating with other teams, such as project managers, software developers,</w:t>
+            </w:r>
+            <w:r>
+              <w:t xml:space="preserve"> </w:t>
+            </w:r>
+            <w:r>
+              <w:t xml:space="preserve">cyber </w:t>
+            </w:r>
+            <w:r>
+              <w:t>security</w:t>
+            </w:r>
+            <w:r>
+              <w:t xml:space="preserve">, </w:t>
+            </w:r>
+            <w:r>
+              <w:t>and business analysts, to ensure successful project delivery.</w:t>
             </w:r>
           </w:p>
           <w:p>
@@ -888,6 +1085,9 @@
             <w:r>
               <w:t>Office 365</w:t>
             </w:r>
+            <w:r>
+              <w:t>.</w:t>
+            </w:r>
           </w:p>
           <w:p>
             <w:pPr>
@@ -910,6 +1110,9 @@
             </w:r>
             <w:r>
               <w:t xml:space="preserve"> updates via Microsoft System Center Configuration Manager</w:t>
+            </w:r>
+            <w:r>
+              <w:t>.</w:t>
             </w:r>
           </w:p>
           <w:p>
@@ -960,6 +1163,9 @@
             <w:r>
               <w:t>Microsoft Intune</w:t>
             </w:r>
+            <w:r>
+              <w:t>.</w:t>
+            </w:r>
           </w:p>
           <w:p>
             <w:pPr>
@@ -985,6 +1191,9 @@
             </w:r>
             <w:r>
               <w:t xml:space="preserve"> system for remote users</w:t>
+            </w:r>
+            <w:r>
+              <w:t>.</w:t>
             </w:r>
           </w:p>
           <w:p>
@@ -1388,7 +1597,7 @@
               <w:ind w:right="0"/>
             </w:pPr>
             <w:r>
-              <w:t>Escalating complex issues to the appropriate team or department for further investigation.</w:t>
+              <w:t>Escalating complex issues to the appropriate department for further investigation.</w:t>
             </w:r>
           </w:p>
           <w:p>

</xml_diff>